<commit_message>
trying to switch pdfs
</commit_message>
<xml_diff>
--- a/templates/reference.docx
+++ b/templates/reference.docx
@@ -7,145 +7,99 @@
         <w:pStyle w:val="Title"/>
       </w:pPr>
       <w:r>
-        <w:t xml:space="preserve">Title</w:t>
+        <w:t xml:space="preserve">Reference Template</w:t>
       </w:r>
     </w:p>
     <w:p>
       <w:pPr>
-        <w:pStyle w:val="Subtitle"/>
-      </w:pPr>
-      <w:r>
-        <w:t xml:space="preserve">Subtitle</w:t>
+        <w:pStyle w:val="Author"/>
+      </w:pPr>
+      <w:r>
+        <w:t xml:space="preserve">AlexAI</w:t>
       </w:r>
     </w:p>
     <w:p>
       <w:pPr>
-        <w:pStyle w:val="Author"/>
-      </w:pPr>
-      <w:r>
-        <w:t xml:space="preserve">Author</w:t>
+        <w:pStyle w:val="Date"/>
+      </w:pPr>
+      <w:r>
+        <w:t xml:space="preserve">2025-05-28</w:t>
+      </w:r>
+    </w:p>
+    <w:bookmarkStart w:id="13" w:name="heading-1"/>
+    <w:p>
+      <w:pPr>
+        <w:pStyle w:val="Heading1"/>
+      </w:pPr>
+      <w:r>
+        <w:t xml:space="preserve">Heading 1</w:t>
+      </w:r>
+    </w:p>
+    <w:bookmarkStart w:id="12" w:name="heading-2"/>
+    <w:p>
+      <w:pPr>
+        <w:pStyle w:val="Heading2"/>
+      </w:pPr>
+      <w:r>
+        <w:t xml:space="preserve">Heading 2</w:t>
+      </w:r>
+    </w:p>
+    <w:bookmarkStart w:id="11" w:name="heading-3"/>
+    <w:p>
+      <w:pPr>
+        <w:pStyle w:val="Heading3"/>
+      </w:pPr>
+      <w:r>
+        <w:t xml:space="preserve">Heading 3</w:t>
+      </w:r>
+    </w:p>
+    <w:bookmarkStart w:id="10" w:name="heading-4"/>
+    <w:p>
+      <w:pPr>
+        <w:pStyle w:val="Heading4"/>
+      </w:pPr>
+      <w:r>
+        <w:t xml:space="preserve">Heading 4</w:t>
       </w:r>
     </w:p>
     <w:p>
       <w:pPr>
-        <w:pStyle w:val="Date"/>
-      </w:pPr>
-      <w:r>
-        <w:t xml:space="preserve">Date</w:t>
-      </w:r>
-    </w:p>
-    <w:p>
-      <w:pPr>
-        <w:pStyle w:val="Abstract"/>
-      </w:pPr>
-      <w:r>
-        <w:t xml:space="preserve">Abstract</w:t>
-      </w:r>
-    </w:p>
-    <w:p>
-      <w:pPr>
-        <w:pStyle w:val="Heading1"/>
-      </w:pPr>
-      <w:bookmarkStart w:id="21" w:name="heading-1"/>
-      <w:r>
-        <w:t xml:space="preserve">Heading 1</w:t>
-      </w:r>
-      <w:bookmarkEnd w:id="21"/>
-    </w:p>
-    <w:p>
-      <w:pPr>
-        <w:pStyle w:val="Heading2"/>
-      </w:pPr>
-      <w:bookmarkStart w:id="22" w:name="heading-2"/>
-      <w:r>
-        <w:t xml:space="preserve">Heading 2</w:t>
-      </w:r>
-      <w:bookmarkEnd w:id="22"/>
-    </w:p>
-    <w:p>
-      <w:pPr>
-        <w:pStyle w:val="Heading3"/>
-      </w:pPr>
-      <w:bookmarkStart w:id="23" w:name="heading-3"/>
-      <w:r>
-        <w:t xml:space="preserve">Heading 3</w:t>
-      </w:r>
-      <w:bookmarkEnd w:id="23"/>
-    </w:p>
-    <w:p>
-      <w:pPr>
-        <w:pStyle w:val="Heading4"/>
-      </w:pPr>
-      <w:bookmarkStart w:id="24" w:name="heading-4"/>
-      <w:r>
-        <w:t xml:space="preserve">Heading 4</w:t>
-      </w:r>
-      <w:bookmarkEnd w:id="24"/>
-    </w:p>
-    <w:p>
-      <w:pPr>
-        <w:pStyle w:val="Heading5"/>
-      </w:pPr>
-      <w:bookmarkStart w:id="25" w:name="heading-5"/>
-      <w:r>
-        <w:t xml:space="preserve">Heading 5</w:t>
-      </w:r>
-      <w:bookmarkEnd w:id="25"/>
-    </w:p>
-    <w:p>
-      <w:pPr>
-        <w:pStyle w:val="Heading6"/>
-      </w:pPr>
-      <w:bookmarkStart w:id="26" w:name="heading-6"/>
-      <w:r>
-        <w:t xml:space="preserve">Heading 6</w:t>
-      </w:r>
-      <w:bookmarkEnd w:id="26"/>
-    </w:p>
-    <w:p>
-      <w:pPr>
-        <w:pStyle w:val="Heading7"/>
-      </w:pPr>
-      <w:bookmarkStart w:id="27" w:name="heading-7"/>
-      <w:r>
-        <w:t xml:space="preserve">Heading 7</w:t>
-      </w:r>
-      <w:bookmarkEnd w:id="27"/>
-    </w:p>
-    <w:p>
-      <w:pPr>
-        <w:pStyle w:val="Heading8"/>
-      </w:pPr>
-      <w:bookmarkStart w:id="28" w:name="heading-8"/>
-      <w:r>
-        <w:t xml:space="preserve">Heading 8</w:t>
-      </w:r>
-      <w:bookmarkEnd w:id="28"/>
-    </w:p>
-    <w:p>
-      <w:pPr>
-        <w:pStyle w:val="Heading9"/>
-      </w:pPr>
-      <w:bookmarkStart w:id="29" w:name="heading-9"/>
-      <w:r>
-        <w:t xml:space="preserve">Heading 9</w:t>
-      </w:r>
-      <w:bookmarkEnd w:id="29"/>
-    </w:p>
-    <w:p>
-      <w:pPr>
         <w:pStyle w:val="FirstParagraph"/>
       </w:pPr>
       <w:r>
-        <w:t xml:space="preserve">First Paragraph.</w:t>
-      </w:r>
-    </w:p>
-    <w:p>
-      <w:pPr>
-        <w:pStyle w:val="BodyText"/>
-      </w:pPr>
-      <w:r>
-        <w:t xml:space="preserve">Body Text. Body Text Char.</w:t>
+        <w:t xml:space="preserve">This is a paragraph with</w:t>
+      </w:r>
+      <w:r>
+        <w:t xml:space="preserve"> </w:t>
+      </w:r>
+      <w:r>
+        <w:rPr>
+          <w:b/>
+          <w:bCs/>
+        </w:rPr>
+        <w:t xml:space="preserve">bold text</w:t>
+      </w:r>
+      <w:r>
+        <w:t xml:space="preserve"> </w:t>
+      </w:r>
+      <w:r>
+        <w:t xml:space="preserve">and</w:t>
+      </w:r>
+      <w:r>
+        <w:t xml:space="preserve"> </w:t>
+      </w:r>
+      <w:r>
+        <w:rPr>
+          <w:i/>
+          <w:iCs/>
+        </w:rPr>
+        <w:t xml:space="preserve">italic text</w:t>
+      </w:r>
+      <w:r>
+        <w:t xml:space="preserve"> </w:t>
+      </w:r>
+      <w:r>
+        <w:t xml:space="preserve">and</w:t>
       </w:r>
       <w:r>
         <w:t xml:space="preserve"> </w:t>
@@ -154,165 +108,240 @@
         <w:rPr>
           <w:rStyle w:val="VerbatimChar"/>
         </w:rPr>
-        <w:t xml:space="preserve">Verbatim Char</w:t>
+        <w:t xml:space="preserve">code</w:t>
       </w:r>
       <w:r>
         <w:t xml:space="preserve">.</w:t>
       </w:r>
-      <w:r>
-        <w:t xml:space="preserve"> </w:t>
-      </w:r>
-      <w:hyperlink r:id="rId30">
+    </w:p>
+    <w:p>
+      <w:pPr>
+        <w:pStyle w:val="BlockText"/>
+      </w:pPr>
+      <w:r>
+        <w:t xml:space="preserve">This is a blockquote.</w:t>
+      </w:r>
+    </w:p>
+    <w:p>
+      <w:pPr>
+        <w:pStyle w:val="Compact"/>
+        <w:numPr>
+          <w:ilvl w:val="0"/>
+          <w:numId w:val="1001"/>
+        </w:numPr>
+      </w:pPr>
+      <w:r>
+        <w:t xml:space="preserve">This is a bullet point</w:t>
+      </w:r>
+    </w:p>
+    <w:p>
+      <w:pPr>
+        <w:pStyle w:val="Compact"/>
+        <w:numPr>
+          <w:ilvl w:val="0"/>
+          <w:numId w:val="1001"/>
+        </w:numPr>
+      </w:pPr>
+      <w:r>
+        <w:t xml:space="preserve">Another bullet point</w:t>
+      </w:r>
+    </w:p>
+    <w:p>
+      <w:pPr>
+        <w:pStyle w:val="Compact"/>
+        <w:numPr>
+          <w:ilvl w:val="1"/>
+          <w:numId w:val="1002"/>
+        </w:numPr>
+      </w:pPr>
+      <w:r>
+        <w:t xml:space="preserve">Nested bullet point</w:t>
+      </w:r>
+    </w:p>
+    <w:p>
+      <w:pPr>
+        <w:pStyle w:val="Compact"/>
+        <w:numPr>
+          <w:ilvl w:val="0"/>
+          <w:numId w:val="1003"/>
+        </w:numPr>
+      </w:pPr>
+      <w:r>
+        <w:t xml:space="preserve">This is a numbered list</w:t>
+      </w:r>
+    </w:p>
+    <w:p>
+      <w:pPr>
+        <w:pStyle w:val="Compact"/>
+        <w:numPr>
+          <w:ilvl w:val="0"/>
+          <w:numId w:val="1003"/>
+        </w:numPr>
+      </w:pPr>
+      <w:r>
+        <w:t xml:space="preserve">Another numbered list item</w:t>
+      </w:r>
+    </w:p>
+    <w:p>
+      <w:pPr>
+        <w:pStyle w:val="Compact"/>
+        <w:numPr>
+          <w:ilvl w:val="1"/>
+          <w:numId w:val="1004"/>
+        </w:numPr>
+      </w:pPr>
+      <w:r>
+        <w:t xml:space="preserve">Nested numbered list item</w:t>
+      </w:r>
+    </w:p>
+    <w:p>
+      <w:pPr>
+        <w:pStyle w:val="SourceCode"/>
+      </w:pPr>
+      <w:r>
+        <w:rPr>
+          <w:rStyle w:val="VerbatimChar"/>
+        </w:rPr>
+        <w:t xml:space="preserve">This is a code block</w:t>
+      </w:r>
+    </w:p>
+    <w:p>
+      <w:pPr>
+        <w:pStyle w:val="FirstParagraph"/>
+      </w:pPr>
+      <w:hyperlink r:id="rId9">
         <w:r>
           <w:rPr>
             <w:rStyle w:val="Hyperlink"/>
           </w:rPr>
-          <w:t xml:space="preserve">Hyperlink</w:t>
+          <w:t xml:space="preserve">This is a link</w:t>
         </w:r>
       </w:hyperlink>
-      <w:r>
-        <w:t xml:space="preserve">.</w:t>
-      </w:r>
-      <w:r>
-        <w:t xml:space="preserve"> </w:t>
-      </w:r>
-      <w:r>
-        <w:t xml:space="preserve">Footnote.</w:t>
-      </w:r>
-      <w:r>
-        <w:rPr>
-          <w:rStyle w:val="FootnoteReference"/>
-        </w:rPr>
-        <w:footnoteReference w:id="31"/>
-      </w:r>
-    </w:p>
-    <w:p>
-      <w:pPr>
-        <w:pStyle w:val="BlockText"/>
-      </w:pPr>
-      <w:r>
-        <w:t xml:space="preserve">Block Text.</w:t>
-      </w:r>
-    </w:p>
-    <w:p>
-      <w:pPr>
-        <w:pStyle w:val="TableCaption"/>
-      </w:pPr>
-      <w:r>
-        <w:t xml:space="preserve">Table caption.</w:t>
-      </w:r>
     </w:p>
     <w:tbl>
       <w:tblPr>
         <w:tblStyle w:val="Table"/>
-        <w:tblLook w:firstRow="1"/>
-        <w:tblCaption w:val="Table caption."/>
+        <w:tblW w:type="auto" w:w="0"/>
+        <w:tblLook w:firstRow="1" w:lastRow="0" w:firstColumn="0" w:lastColumn="0" w:noHBand="0" w:noVBand="0" w:val="0020"/>
       </w:tblPr>
-      <w:tblGrid/>
+      <w:tblGrid>
+        <w:gridCol w:w="2640"/>
+        <w:gridCol w:w="2640"/>
+        <w:gridCol w:w="2640"/>
+      </w:tblGrid>
       <w:tr>
         <w:trPr>
-          <w:cnfStyle w:firstRow="1" w:val="100000000000"/>
+          <w:tblHeader w:val="on"/>
         </w:trPr>
         <w:tc>
-          <w:tcPr>
-            <w:tcBorders>
-              <w:bottom w:val="single"/>
-            </w:tcBorders>
-            <w:vAlign w:val="bottom"/>
-          </w:tcPr>
+          <w:tcPr/>
           <w:p>
             <w:pPr>
               <w:pStyle w:val="Compact"/>
-              <w:jc w:val="left"/>
             </w:pPr>
             <w:r>
-              <w:t xml:space="preserve">Table</w:t>
+              <w:t xml:space="preserve">Header 1</w:t>
             </w:r>
           </w:p>
         </w:tc>
         <w:tc>
-          <w:tcPr>
-            <w:tcBorders>
-              <w:bottom w:val="single"/>
-            </w:tcBorders>
-            <w:vAlign w:val="bottom"/>
-          </w:tcPr>
+          <w:tcPr/>
           <w:p>
             <w:pPr>
               <w:pStyle w:val="Compact"/>
-              <w:jc w:val="left"/>
             </w:pPr>
             <w:r>
-              <w:t xml:space="preserve">Table</w:t>
+              <w:t xml:space="preserve">Header 2</w:t>
+            </w:r>
+          </w:p>
+        </w:tc>
+        <w:tc>
+          <w:tcPr/>
+          <w:p>
+            <w:pPr>
+              <w:pStyle w:val="Compact"/>
+            </w:pPr>
+            <w:r>
+              <w:t xml:space="preserve">Header 3</w:t>
             </w:r>
           </w:p>
         </w:tc>
       </w:tr>
       <w:tr>
         <w:tc>
+          <w:tcPr/>
           <w:p>
             <w:pPr>
               <w:pStyle w:val="Compact"/>
-              <w:jc w:val="left"/>
             </w:pPr>
             <w:r>
-              <w:t xml:space="preserve">1</w:t>
+              <w:t xml:space="preserve">Cell 1</w:t>
             </w:r>
           </w:p>
         </w:tc>
         <w:tc>
+          <w:tcPr/>
           <w:p>
             <w:pPr>
               <w:pStyle w:val="Compact"/>
-              <w:jc w:val="left"/>
             </w:pPr>
             <w:r>
-              <w:t xml:space="preserve">2</w:t>
+              <w:t xml:space="preserve">Cell 2</w:t>
+            </w:r>
+          </w:p>
+        </w:tc>
+        <w:tc>
+          <w:tcPr/>
+          <w:p>
+            <w:pPr>
+              <w:pStyle w:val="Compact"/>
+            </w:pPr>
+            <w:r>
+              <w:t xml:space="preserve">Cell 3</w:t>
+            </w:r>
+          </w:p>
+        </w:tc>
+      </w:tr>
+      <w:tr>
+        <w:tc>
+          <w:tcPr/>
+          <w:p>
+            <w:pPr>
+              <w:pStyle w:val="Compact"/>
+            </w:pPr>
+            <w:r>
+              <w:t xml:space="preserve">Cell 4</w:t>
+            </w:r>
+          </w:p>
+        </w:tc>
+        <w:tc>
+          <w:tcPr/>
+          <w:p>
+            <w:pPr>
+              <w:pStyle w:val="Compact"/>
+            </w:pPr>
+            <w:r>
+              <w:t xml:space="preserve">Cell 5</w:t>
+            </w:r>
+          </w:p>
+        </w:tc>
+        <w:tc>
+          <w:tcPr/>
+          <w:p>
+            <w:pPr>
+              <w:pStyle w:val="Compact"/>
+            </w:pPr>
+            <w:r>
+              <w:t xml:space="preserve">Cell 6</w:t>
             </w:r>
           </w:p>
         </w:tc>
       </w:tr>
     </w:tbl>
-    <w:p>
-      <w:pPr>
-        <w:pStyle w:val="ImageCaption"/>
-      </w:pPr>
-      <w:r>
-        <w:t xml:space="preserve">Image Caption</w:t>
-      </w:r>
-    </w:p>
-    <w:p>
-      <w:pPr>
-        <w:pStyle w:val="DefinitionTerm"/>
-      </w:pPr>
-      <w:r>
-        <w:t xml:space="preserve">DefinitionTerm</w:t>
-      </w:r>
-    </w:p>
-    <w:p>
-      <w:pPr>
-        <w:pStyle w:val="Definition"/>
-      </w:pPr>
-      <w:r>
-        <w:t xml:space="preserve">Definition</w:t>
-      </w:r>
-    </w:p>
-    <w:p>
-      <w:pPr>
-        <w:pStyle w:val="DefinitionTerm"/>
-      </w:pPr>
-      <w:r>
-        <w:t xml:space="preserve">DefinitionTerm</w:t>
-      </w:r>
-    </w:p>
-    <w:p>
-      <w:pPr>
-        <w:pStyle w:val="Definition"/>
-      </w:pPr>
-      <w:r>
-        <w:t xml:space="preserve">Definition</w:t>
-      </w:r>
-    </w:p>
+    <w:bookmarkEnd w:id="10"/>
+    <w:bookmarkEnd w:id="11"/>
+    <w:bookmarkEnd w:id="12"/>
+    <w:bookmarkEnd w:id="13"/>
     <w:sectPr>
       <w:footnotePr>
         <w:numRestart w:val="eachSect"/>
@@ -342,47 +371,20 @@
       </w:r>
     </w:p>
   </w:footnote>
-  <w:footnote w:id="31">
-    <w:p>
-      <w:pPr>
-        <w:pStyle w:val="FootnoteText"/>
-      </w:pPr>
-      <w:r>
-        <w:rPr>
-          <w:rStyle w:val="FootnoteReference"/>
-        </w:rPr>
-        <w:footnoteRef/>
-      </w:r>
-      <w:r>
-        <w:t>Footnote Text.</w:t>
-      </w:r>
-    </w:p>
-    <w:p>
-      <w:pPr>
-        <w:pStyle w:val="FootnoteBlockText"/>
-      </w:pPr>
-      <w:r>
-        <w:t>Footnote Block Text</w:t>
-      </w:r>
-    </w:p>
-  </w:footnote>
 </w:footnotes>
 </file>
 
 <file path=word/numbering.xml><?xml version="1.0" encoding="utf-8"?>
 <w:numbering xmlns:w="http://schemas.openxmlformats.org/wordprocessingml/2006/main">
   <w:abstractNum w:abstractNumId="990">
-    <w:nsid w:val="170cd2de"/>
+    <w:nsid w:val="0000A990"/>
     <w:multiLevelType w:val="multilevel"/>
     <w:lvl w:ilvl="0">
       <w:numFmt w:val="bullet"/>
       <w:lvlText w:val=" "/>
       <w:lvlJc w:val="left"/>
       <w:pPr>
-        <w:tabs>
-          <w:tab w:val="num" w:pos="0"/>
-        </w:tabs>
-        <w:ind w:left="480" w:hanging="480"/>
+        <w:ind w:left="720" w:hanging="360"/>
       </w:pPr>
     </w:lvl>
     <w:lvl w:ilvl="1">
@@ -390,10 +392,7 @@
       <w:lvlText w:val=" "/>
       <w:lvlJc w:val="left"/>
       <w:pPr>
-        <w:tabs>
-          <w:tab w:val="num" w:pos="720"/>
-        </w:tabs>
-        <w:ind w:left="1200" w:hanging="480"/>
+        <w:ind w:left="1440" w:hanging="360"/>
       </w:pPr>
     </w:lvl>
     <w:lvl w:ilvl="2">
@@ -401,10 +400,7 @@
       <w:lvlText w:val=" "/>
       <w:lvlJc w:val="left"/>
       <w:pPr>
-        <w:tabs>
-          <w:tab w:val="num" w:pos="1440"/>
-        </w:tabs>
-        <w:ind w:left="1920" w:hanging="480"/>
+        <w:ind w:left="2160" w:hanging="360"/>
       </w:pPr>
     </w:lvl>
     <w:lvl w:ilvl="3">
@@ -412,10 +408,7 @@
       <w:lvlText w:val=" "/>
       <w:lvlJc w:val="left"/>
       <w:pPr>
-        <w:tabs>
-          <w:tab w:val="num" w:pos="2160"/>
-        </w:tabs>
-        <w:ind w:left="2640" w:hanging="480"/>
+        <w:ind w:left="2880" w:hanging="360"/>
       </w:pPr>
     </w:lvl>
     <w:lvl w:ilvl="4">
@@ -423,10 +416,7 @@
       <w:lvlText w:val=" "/>
       <w:lvlJc w:val="left"/>
       <w:pPr>
-        <w:tabs>
-          <w:tab w:val="num" w:pos="2880"/>
-        </w:tabs>
-        <w:ind w:left="3360" w:hanging="480"/>
+        <w:ind w:left="3600" w:hanging="360"/>
       </w:pPr>
     </w:lvl>
     <w:lvl w:ilvl="5">
@@ -434,10 +424,7 @@
       <w:lvlText w:val=" "/>
       <w:lvlJc w:val="left"/>
       <w:pPr>
-        <w:tabs>
-          <w:tab w:val="num" w:pos="3600"/>
-        </w:tabs>
-        <w:ind w:left="4080" w:hanging="480"/>
+        <w:ind w:left="4320" w:hanging="360"/>
       </w:pPr>
     </w:lvl>
     <w:lvl w:ilvl="6">
@@ -445,10 +432,7 @@
       <w:lvlText w:val=" "/>
       <w:lvlJc w:val="left"/>
       <w:pPr>
-        <w:tabs>
-          <w:tab w:val="num" w:pos="4320"/>
-        </w:tabs>
-        <w:ind w:left="4800" w:hanging="480"/>
+        <w:ind w:left="5040" w:hanging="360"/>
       </w:pPr>
     </w:lvl>
     <w:lvl w:ilvl="7">
@@ -456,10 +440,7 @@
       <w:lvlText w:val=" "/>
       <w:lvlJc w:val="left"/>
       <w:pPr>
-        <w:tabs>
-          <w:tab w:val="num" w:pos="5040"/>
-        </w:tabs>
-        <w:ind w:left="5520" w:hanging="480"/>
+        <w:ind w:left="5760" w:hanging="360"/>
       </w:pPr>
     </w:lvl>
     <w:lvl w:ilvl="8">
@@ -467,15 +448,266 @@
       <w:lvlText w:val=" "/>
       <w:lvlJc w:val="left"/>
       <w:pPr>
-        <w:tabs>
-          <w:tab w:val="num" w:pos="5760"/>
-        </w:tabs>
-        <w:ind w:left="6240" w:hanging="480"/>
+        <w:ind w:left="6480" w:hanging="360"/>
+      </w:pPr>
+    </w:lvl>
+  </w:abstractNum>
+  <w:abstractNum w:abstractNumId="991">
+    <w:nsid w:val="0000A991"/>
+    <w:multiLevelType w:val="multilevel"/>
+    <w:lvl w:ilvl="0">
+      <w:numFmt w:val="bullet"/>
+      <w:lvlText w:val=""/>
+      <w:lvlJc w:val="left"/>
+      <w:pPr>
+        <w:ind w:left="720" w:hanging="360"/>
+      </w:pPr>
+      <w:rPr>
+        <w:rFonts w:ascii="Symbol" w:hAnsi="Symbol" w:cs="Symbol" w:hint="default"/>
+      </w:rPr>
+    </w:lvl>
+    <w:lvl w:ilvl="1">
+      <w:numFmt w:val="bullet"/>
+      <w:lvlText w:val="o"/>
+      <w:lvlJc w:val="left"/>
+      <w:pPr>
+        <w:ind w:left="1440" w:hanging="360"/>
+      </w:pPr>
+      <w:rPr>
+        <w:rFonts w:ascii="Courier New" w:hAnsi="Courier New" w:cs="Courier New" w:hint="default"/>
+      </w:rPr>
+    </w:lvl>
+    <w:lvl w:ilvl="2">
+      <w:numFmt w:val="bullet"/>
+      <w:lvlText w:val=""/>
+      <w:lvlJc w:val="left"/>
+      <w:pPr>
+        <w:ind w:left="2160" w:hanging="360"/>
+      </w:pPr>
+      <w:rPr>
+        <w:rFonts w:ascii="Wingdings" w:hAnsi="Wingdings" w:cs="Wingdings" w:hint="default"/>
+      </w:rPr>
+    </w:lvl>
+    <w:lvl w:ilvl="3">
+      <w:numFmt w:val="bullet"/>
+      <w:lvlText w:val=""/>
+      <w:lvlJc w:val="left"/>
+      <w:pPr>
+        <w:ind w:left="2880" w:hanging="360"/>
+      </w:pPr>
+      <w:rPr>
+        <w:rFonts w:ascii="Symbol" w:hAnsi="Symbol" w:cs="Symbol" w:hint="default"/>
+      </w:rPr>
+    </w:lvl>
+    <w:lvl w:ilvl="4">
+      <w:numFmt w:val="bullet"/>
+      <w:lvlText w:val="o"/>
+      <w:lvlJc w:val="left"/>
+      <w:pPr>
+        <w:ind w:left="3600" w:hanging="360"/>
+      </w:pPr>
+      <w:rPr>
+        <w:rFonts w:ascii="Courier New" w:hAnsi="Courier New" w:cs="Courier New" w:hint="default"/>
+      </w:rPr>
+    </w:lvl>
+    <w:lvl w:ilvl="5">
+      <w:numFmt w:val="bullet"/>
+      <w:lvlText w:val=""/>
+      <w:lvlJc w:val="left"/>
+      <w:pPr>
+        <w:ind w:left="4320" w:hanging="360"/>
+      </w:pPr>
+      <w:rPr>
+        <w:rFonts w:ascii="Wingdings" w:hAnsi="Wingdings" w:cs="Wingdings" w:hint="default"/>
+      </w:rPr>
+    </w:lvl>
+    <w:lvl w:ilvl="6">
+      <w:numFmt w:val="bullet"/>
+      <w:lvlText w:val=""/>
+      <w:lvlJc w:val="left"/>
+      <w:pPr>
+        <w:ind w:left="5040" w:hanging="360"/>
+      </w:pPr>
+      <w:rPr>
+        <w:rFonts w:ascii="Symbol" w:hAnsi="Symbol" w:cs="Symbol" w:hint="default"/>
+      </w:rPr>
+    </w:lvl>
+    <w:lvl w:ilvl="7">
+      <w:numFmt w:val="bullet"/>
+      <w:lvlText w:val="o"/>
+      <w:lvlJc w:val="left"/>
+      <w:pPr>
+        <w:ind w:left="5760" w:hanging="360"/>
+      </w:pPr>
+      <w:rPr>
+        <w:rFonts w:ascii="Courier New" w:hAnsi="Courier New" w:cs="Courier New" w:hint="default"/>
+      </w:rPr>
+    </w:lvl>
+    <w:lvl w:ilvl="8">
+      <w:numFmt w:val="bullet"/>
+      <w:lvlText w:val=""/>
+      <w:lvlJc w:val="left"/>
+      <w:pPr>
+        <w:ind w:left="6480" w:hanging="360"/>
+      </w:pPr>
+      <w:rPr>
+        <w:rFonts w:ascii="Wingdings" w:hAnsi="Wingdings" w:cs="Wingdings" w:hint="default"/>
+      </w:rPr>
+    </w:lvl>
+  </w:abstractNum>
+  <w:abstractNum w:abstractNumId="99411">
+    <w:nsid w:val="00A99411"/>
+    <w:multiLevelType w:val="multilevel"/>
+    <w:lvl w:ilvl="0">
+      <w:start w:val="1"/>
+      <w:numFmt w:val="decimal"/>
+      <w:lvlText w:val="%1."/>
+      <w:lvlJc w:val="left"/>
+      <w:pPr>
+        <w:ind w:left="720" w:hanging="360"/>
+      </w:pPr>
+    </w:lvl>
+    <w:lvl w:ilvl="1">
+      <w:start w:val="1"/>
+      <w:numFmt w:val="decimal"/>
+      <w:lvlText w:val="%2."/>
+      <w:lvlJc w:val="left"/>
+      <w:pPr>
+        <w:ind w:left="1440" w:hanging="360"/>
+      </w:pPr>
+    </w:lvl>
+    <w:lvl w:ilvl="2">
+      <w:start w:val="1"/>
+      <w:numFmt w:val="decimal"/>
+      <w:lvlText w:val="%3."/>
+      <w:lvlJc w:val="left"/>
+      <w:pPr>
+        <w:ind w:left="2160" w:hanging="360"/>
+      </w:pPr>
+    </w:lvl>
+    <w:lvl w:ilvl="3">
+      <w:start w:val="1"/>
+      <w:numFmt w:val="decimal"/>
+      <w:lvlText w:val="%4."/>
+      <w:lvlJc w:val="left"/>
+      <w:pPr>
+        <w:ind w:left="2880" w:hanging="360"/>
+      </w:pPr>
+    </w:lvl>
+    <w:lvl w:ilvl="4">
+      <w:start w:val="1"/>
+      <w:numFmt w:val="decimal"/>
+      <w:lvlText w:val="%5."/>
+      <w:lvlJc w:val="left"/>
+      <w:pPr>
+        <w:ind w:left="3600" w:hanging="360"/>
+      </w:pPr>
+    </w:lvl>
+    <w:lvl w:ilvl="5">
+      <w:start w:val="1"/>
+      <w:numFmt w:val="decimal"/>
+      <w:lvlText w:val="%6."/>
+      <w:lvlJc w:val="left"/>
+      <w:pPr>
+        <w:ind w:left="4320" w:hanging="360"/>
+      </w:pPr>
+    </w:lvl>
+    <w:lvl w:ilvl="6">
+      <w:start w:val="1"/>
+      <w:numFmt w:val="decimal"/>
+      <w:lvlText w:val="%7."/>
+      <w:lvlJc w:val="left"/>
+      <w:pPr>
+        <w:ind w:left="5040" w:hanging="360"/>
+      </w:pPr>
+    </w:lvl>
+    <w:lvl w:ilvl="7">
+      <w:start w:val="1"/>
+      <w:numFmt w:val="decimal"/>
+      <w:lvlText w:val="%8."/>
+      <w:lvlJc w:val="left"/>
+      <w:pPr>
+        <w:ind w:left="5760" w:hanging="360"/>
+      </w:pPr>
+    </w:lvl>
+    <w:lvl w:ilvl="8">
+      <w:start w:val="1"/>
+      <w:numFmt w:val="decimal"/>
+      <w:lvlText w:val="%9."/>
+      <w:lvlJc w:val="left"/>
+      <w:pPr>
+        <w:ind w:left="6480" w:hanging="360"/>
       </w:pPr>
     </w:lvl>
   </w:abstractNum>
   <w:num w:numId="1000">
     <w:abstractNumId w:val="990"/>
+  </w:num>
+  <w:num w:numId="1001">
+    <w:abstractNumId w:val="991"/>
+  </w:num>
+  <w:num w:numId="1002">
+    <w:abstractNumId w:val="991"/>
+  </w:num>
+  <w:num w:numId="1003">
+    <w:abstractNumId w:val="99411"/>
+    <w:lvlOverride w:ilvl="0">
+      <w:startOverride w:val="1"/>
+    </w:lvlOverride>
+    <w:lvlOverride w:ilvl="1">
+      <w:startOverride w:val="1"/>
+    </w:lvlOverride>
+    <w:lvlOverride w:ilvl="2">
+      <w:startOverride w:val="1"/>
+    </w:lvlOverride>
+    <w:lvlOverride w:ilvl="3">
+      <w:startOverride w:val="1"/>
+    </w:lvlOverride>
+    <w:lvlOverride w:ilvl="4">
+      <w:startOverride w:val="1"/>
+    </w:lvlOverride>
+    <w:lvlOverride w:ilvl="5">
+      <w:startOverride w:val="1"/>
+    </w:lvlOverride>
+    <w:lvlOverride w:ilvl="6">
+      <w:startOverride w:val="1"/>
+    </w:lvlOverride>
+    <w:lvlOverride w:ilvl="7">
+      <w:startOverride w:val="1"/>
+    </w:lvlOverride>
+    <w:lvlOverride w:ilvl="8">
+      <w:startOverride w:val="1"/>
+    </w:lvlOverride>
+  </w:num>
+  <w:num w:numId="1004">
+    <w:abstractNumId w:val="99411"/>
+    <w:lvlOverride w:ilvl="0">
+      <w:startOverride w:val="1"/>
+    </w:lvlOverride>
+    <w:lvlOverride w:ilvl="1">
+      <w:startOverride w:val="1"/>
+    </w:lvlOverride>
+    <w:lvlOverride w:ilvl="2">
+      <w:startOverride w:val="1"/>
+    </w:lvlOverride>
+    <w:lvlOverride w:ilvl="3">
+      <w:startOverride w:val="1"/>
+    </w:lvlOverride>
+    <w:lvlOverride w:ilvl="4">
+      <w:startOverride w:val="1"/>
+    </w:lvlOverride>
+    <w:lvlOverride w:ilvl="5">
+      <w:startOverride w:val="1"/>
+    </w:lvlOverride>
+    <w:lvlOverride w:ilvl="6">
+      <w:startOverride w:val="1"/>
+    </w:lvlOverride>
+    <w:lvlOverride w:ilvl="7">
+      <w:startOverride w:val="1"/>
+    </w:lvlOverride>
+    <w:lvlOverride w:ilvl="8">
+      <w:startOverride w:val="1"/>
+    </w:lvlOverride>
   </w:num>
 </w:numbering>
 </file>
@@ -485,10 +717,10 @@
   <w:docDefaults>
     <w:rPrDefault>
       <w:rPr>
-        <w:rFonts w:asciiTheme="minorHAnsi" w:eastAsiaTheme="minorHAnsi" w:hAnsiTheme="minorHAnsi" w:cstheme="minorBidi"/>
+        <w:rFonts w:asciiTheme="minorHAnsi" w:cstheme="minorBidi" w:eastAsiaTheme="minorHAnsi" w:hAnsiTheme="minorHAnsi"/>
         <w:sz w:val="24"/>
         <w:szCs w:val="24"/>
-        <w:lang w:val="en-US" w:eastAsia="en-US" w:bidi="ar-SA"/>
+        <w:lang w:bidi="ar-SA" w:eastAsia="en-US" w:val="en-US"/>
       </w:rPr>
     </w:rPrDefault>
     <w:pPrDefault>
@@ -497,35 +729,35 @@
       </w:pPr>
     </w:pPrDefault>
   </w:docDefaults>
-  <w:latentStyles w:defLockedState="0" w:defUIPriority="0" w:defSemiHidden="0" w:defUnhideWhenUsed="0" w:defQFormat="0" w:count="276"/>
-  <w:style w:type="paragraph" w:default="1" w:styleId="Normal">
+  <w:latentStyles w:count="276" w:defLockedState="0" w:defQFormat="0" w:defSemiHidden="0" w:defUIPriority="0" w:defUnhideWhenUsed="0"/>
+  <w:style w:default="1" w:styleId="Normal" w:type="paragraph">
     <w:name w:val="Normal"/>
     <w:qFormat/>
   </w:style>
-  <w:style w:type="paragraph" w:styleId="BodyText">
+  <w:style w:styleId="BodyText" w:type="paragraph">
     <w:name w:val="Body Text"/>
     <w:basedOn w:val="Normal"/>
     <w:link w:val="BodyTextChar"/>
     <w:qFormat/>
     <w:pPr>
-      <w:spacing w:before="180" w:after="180"/>
-    </w:pPr>
-  </w:style>
-  <w:style w:type="paragraph" w:customStyle="1" w:styleId="FirstParagraph">
+      <w:spacing w:after="180" w:before="180"/>
+    </w:pPr>
+  </w:style>
+  <w:style w:customStyle="1" w:styleId="FirstParagraph" w:type="paragraph">
     <w:name w:val="First Paragraph"/>
     <w:basedOn w:val="BodyText"/>
     <w:next w:val="BodyText"/>
     <w:qFormat/>
   </w:style>
-  <w:style w:type="paragraph" w:customStyle="1" w:styleId="Compact">
+  <w:style w:customStyle="1" w:styleId="Compact" w:type="paragraph">
     <w:name w:val="Compact"/>
     <w:basedOn w:val="BodyText"/>
     <w:qFormat/>
     <w:pPr>
-      <w:spacing w:before="36" w:after="36"/>
-    </w:pPr>
-  </w:style>
-  <w:style w:type="paragraph" w:styleId="Title">
+      <w:spacing w:after="36" w:before="36"/>
+    </w:pPr>
+  </w:style>
+  <w:style w:styleId="Title" w:type="paragraph">
     <w:name w:val="Title"/>
     <w:basedOn w:val="Normal"/>
     <w:next w:val="BodyText"/>
@@ -539,24 +771,24 @@
       <w:jc w:val="center"/>
     </w:pPr>
     <w:rPr>
-      <w:rFonts w:asciiTheme="majorHAnsi" w:eastAsiaTheme="majorEastAsia" w:hAnsiTheme="majorHAnsi" w:cstheme="majorBidi"/>
+      <w:rFonts w:asciiTheme="majorHAnsi" w:cstheme="majorBidi" w:eastAsiaTheme="majorEastAsia" w:hAnsiTheme="majorHAnsi"/>
       <w:sz w:val="56"/>
       <w:szCs w:val="56"/>
     </w:rPr>
   </w:style>
-  <w:style w:type="character" w:customStyle="1" w:styleId="TitleChar">
+  <w:style w:customStyle="1" w:styleId="TitleChar" w:type="character">
     <w:name w:val="Title Char"/>
     <w:basedOn w:val="DefaultParagraphFont"/>
     <w:link w:val="Title"/>
     <w:uiPriority w:val="10"/>
     <w:rsid w:val="00A10FD9"/>
     <w:rPr>
-      <w:rFonts w:asciiTheme="majorHAnsi" w:eastAsiaTheme="majorEastAsia" w:hAnsiTheme="majorHAnsi" w:cstheme="majorBidi"/>
+      <w:rFonts w:asciiTheme="majorHAnsi" w:cstheme="majorBidi" w:eastAsiaTheme="majorEastAsia" w:hAnsiTheme="majorHAnsi"/>
       <w:sz w:val="56"/>
       <w:szCs w:val="56"/>
     </w:rPr>
   </w:style>
-  <w:style w:type="paragraph" w:styleId="Subtitle">
+  <w:style w:styleId="Subtitle" w:type="paragraph">
     <w:name w:val="Subtitle"/>
     <w:basedOn w:val="Title"/>
     <w:next w:val="BodyText"/>
@@ -570,27 +802,27 @@
       </w:numPr>
     </w:pPr>
     <w:rPr>
-      <w:rFonts w:eastAsiaTheme="majorEastAsia" w:cstheme="majorBidi"/>
+      <w:rFonts w:cstheme="majorBidi" w:eastAsiaTheme="majorEastAsia"/>
       <w:spacing w:val="15"/>
       <w:sz w:val="28"/>
       <w:szCs w:val="28"/>
     </w:rPr>
   </w:style>
-  <w:style w:type="character" w:customStyle="1" w:styleId="SubtitleChar">
+  <w:style w:customStyle="1" w:styleId="SubtitleChar" w:type="character">
     <w:name w:val="Subtitle Char"/>
     <w:basedOn w:val="DefaultParagraphFont"/>
     <w:link w:val="Subtitle"/>
     <w:uiPriority w:val="11"/>
     <w:rsid w:val="00A10FD9"/>
     <w:rPr>
-      <w:rFonts w:eastAsiaTheme="majorEastAsia" w:cstheme="majorBidi"/>
-      <w:color w:val="595959" w:themeColor="text1" w:themeTint="A6"/>
+      <w:rFonts w:cstheme="majorBidi" w:eastAsiaTheme="majorEastAsia"/>
+      <w:color w:themeColor="text1" w:themeTint="A6" w:val="595959"/>
       <w:spacing w:val="15"/>
       <w:sz w:val="28"/>
       <w:szCs w:val="28"/>
     </w:rPr>
   </w:style>
-  <w:style w:type="paragraph" w:customStyle="1" w:styleId="Author">
+  <w:style w:customStyle="1" w:styleId="Author" w:type="paragraph">
     <w:name w:val="Author"/>
     <w:basedOn w:val="Title"/>
     <w:next w:val="BodyText"/>
@@ -604,7 +836,7 @@
       <w:szCs w:val="24"/>
     </w:rPr>
   </w:style>
-  <w:style w:type="paragraph" w:styleId="Date">
+  <w:style w:styleId="Date" w:type="paragraph">
     <w:name w:val="Date"/>
     <w:basedOn w:val="Title"/>
     <w:next w:val="BodyText"/>
@@ -618,7 +850,7 @@
       <w:szCs w:val="24"/>
     </w:rPr>
   </w:style>
-  <w:style w:type="paragraph" w:customStyle="1" w:styleId="AbstractTitle">
+  <w:style w:customStyle="1" w:styleId="AbstractTitle" w:type="paragraph">
     <w:name w:val="Abstract Title"/>
     <w:basedOn w:val="Normal"/>
     <w:next w:val="Abstract"/>
@@ -626,7 +858,7 @@
     <w:pPr>
       <w:keepNext/>
       <w:keepLines/>
-      <w:spacing w:before="300" w:after="0"/>
+      <w:spacing w:after="0" w:before="300"/>
       <w:jc w:val="center"/>
     </w:pPr>
     <w:rPr>
@@ -635,7 +867,7 @@
       <w:szCs w:val="20"/>
     </w:rPr>
   </w:style>
-  <w:style w:type="paragraph" w:customStyle="1" w:styleId="Abstract">
+  <w:style w:customStyle="1" w:styleId="Abstract" w:type="paragraph">
     <w:name w:val="Abstract"/>
     <w:basedOn w:val="Normal"/>
     <w:next w:val="BodyText"/>
@@ -643,14 +875,14 @@
     <w:pPr>
       <w:keepNext/>
       <w:keepLines/>
-      <w:spacing w:before="100" w:after="300"/>
+      <w:spacing w:after="300" w:before="100"/>
     </w:pPr>
     <w:rPr>
       <w:sz w:val="20"/>
       <w:szCs w:val="20"/>
     </w:rPr>
   </w:style>
-  <w:style w:type="paragraph" w:styleId="Bibliography">
+  <w:style w:styleId="Bibliography" w:type="paragraph">
     <w:name w:val="Bibliography"/>
     <w:basedOn w:val="Normal"/>
     <w:next w:val="Bibliography"/>
@@ -658,7 +890,7 @@
     <w:pPr/>
     <w:rPr/>
   </w:style>
-  <w:style w:type="paragraph" w:styleId="Heading1">
+  <w:style w:styleId="Heading1" w:type="paragraph">
     <w:name w:val="heading 1"/>
     <w:basedOn w:val="Normal"/>
     <w:next w:val="BodyText"/>
@@ -669,17 +901,17 @@
     <w:pPr>
       <w:keepNext/>
       <w:keepLines/>
-      <w:spacing w:before="360" w:after="80"/>
+      <w:spacing w:after="80" w:before="360"/>
       <w:outlineLvl w:val="0"/>
     </w:pPr>
     <w:rPr>
-      <w:rFonts w:asciiTheme="majorHAnsi" w:eastAsiaTheme="majorEastAsia" w:hAnsiTheme="majorHAnsi" w:cstheme="majorBidi"/>
-      <w:color w:val="0F4761" w:themeColor="accent1" w:themeShade="BF"/>
+      <w:rFonts w:asciiTheme="majorHAnsi" w:cstheme="majorBidi" w:eastAsiaTheme="majorEastAsia" w:hAnsiTheme="majorHAnsi"/>
+      <w:color w:themeColor="accent1" w:themeShade="BF" w:val="0F4761"/>
       <w:sz w:val="40"/>
       <w:szCs w:val="40"/>
     </w:rPr>
   </w:style>
-  <w:style w:type="paragraph" w:styleId="Heading2">
+  <w:style w:styleId="Heading2" w:type="paragraph">
     <w:name w:val="heading 2"/>
     <w:basedOn w:val="Normal"/>
     <w:next w:val="BodyText"/>
@@ -692,17 +924,17 @@
     <w:pPr>
       <w:keepNext/>
       <w:keepLines/>
-      <w:spacing w:before="160" w:after="80"/>
+      <w:spacing w:after="80" w:before="160"/>
       <w:outlineLvl w:val="1"/>
     </w:pPr>
     <w:rPr>
-      <w:rFonts w:asciiTheme="majorHAnsi" w:eastAsiaTheme="majorEastAsia" w:hAnsiTheme="majorHAnsi" w:cstheme="majorBidi"/>
-      <w:color w:val="0F4761" w:themeColor="accent1" w:themeShade="BF"/>
+      <w:rFonts w:asciiTheme="majorHAnsi" w:cstheme="majorBidi" w:eastAsiaTheme="majorEastAsia" w:hAnsiTheme="majorHAnsi"/>
+      <w:color w:themeColor="accent1" w:themeShade="BF" w:val="0F4761"/>
       <w:sz w:val="32"/>
       <w:szCs w:val="32"/>
     </w:rPr>
   </w:style>
-  <w:style w:type="paragraph" w:styleId="Heading3">
+  <w:style w:styleId="Heading3" w:type="paragraph">
     <w:name w:val="heading 3"/>
     <w:basedOn w:val="Normal"/>
     <w:next w:val="BodyText"/>
@@ -715,17 +947,17 @@
     <w:pPr>
       <w:keepNext/>
       <w:keepLines/>
-      <w:spacing w:before="160" w:after="80"/>
+      <w:spacing w:after="80" w:before="160"/>
       <w:outlineLvl w:val="2"/>
     </w:pPr>
     <w:rPr>
-      <w:rFonts w:eastAsiaTheme="majorEastAsia" w:cstheme="majorBidi"/>
-      <w:color w:val="0F4761" w:themeColor="accent1" w:themeShade="BF"/>
+      <w:rFonts w:cstheme="majorBidi" w:eastAsiaTheme="majorEastAsia"/>
+      <w:color w:themeColor="accent1" w:themeShade="BF" w:val="0F4761"/>
       <w:sz w:val="28"/>
       <w:szCs w:val="28"/>
     </w:rPr>
   </w:style>
-  <w:style w:type="paragraph" w:styleId="Heading4">
+  <w:style w:styleId="Heading4" w:type="paragraph">
     <w:name w:val="heading 4"/>
     <w:basedOn w:val="Normal"/>
     <w:next w:val="BodyText"/>
@@ -738,17 +970,17 @@
     <w:pPr>
       <w:keepNext/>
       <w:keepLines/>
-      <w:spacing w:before="80" w:after="40"/>
+      <w:spacing w:after="40" w:before="80"/>
       <w:outlineLvl w:val="3"/>
     </w:pPr>
     <w:rPr>
-      <w:rFonts w:eastAsiaTheme="majorEastAsia" w:cstheme="majorBidi"/>
+      <w:rFonts w:cstheme="majorBidi" w:eastAsiaTheme="majorEastAsia"/>
       <w:i/>
       <w:iCs/>
-      <w:color w:val="0F4761" w:themeColor="accent1" w:themeShade="BF"/>
-    </w:rPr>
-  </w:style>
-  <w:style w:type="paragraph" w:styleId="Heading5">
+      <w:color w:themeColor="accent1" w:themeShade="BF" w:val="0F4761"/>
+    </w:rPr>
+  </w:style>
+  <w:style w:styleId="Heading5" w:type="paragraph">
     <w:name w:val="heading 5"/>
     <w:basedOn w:val="Normal"/>
     <w:next w:val="BodyText"/>
@@ -761,15 +993,15 @@
     <w:pPr>
       <w:keepNext/>
       <w:keepLines/>
-      <w:spacing w:before="80" w:after="40"/>
+      <w:spacing w:after="40" w:before="80"/>
       <w:outlineLvl w:val="4"/>
     </w:pPr>
     <w:rPr>
-      <w:rFonts w:eastAsiaTheme="majorEastAsia" w:cstheme="majorBidi"/>
-      <w:color w:val="0F4761" w:themeColor="accent1" w:themeShade="BF"/>
-    </w:rPr>
-  </w:style>
-  <w:style w:type="paragraph" w:styleId="Heading6">
+      <w:rFonts w:cstheme="majorBidi" w:eastAsiaTheme="majorEastAsia"/>
+      <w:color w:themeColor="accent1" w:themeShade="BF" w:val="0F4761"/>
+    </w:rPr>
+  </w:style>
+  <w:style w:styleId="Heading6" w:type="paragraph">
     <w:name w:val="heading 6"/>
     <w:basedOn w:val="Normal"/>
     <w:next w:val="BodyText"/>
@@ -782,17 +1014,17 @@
     <w:pPr>
       <w:keepNext/>
       <w:keepLines/>
-      <w:spacing w:before="40" w:after="0"/>
+      <w:spacing w:after="0" w:before="40"/>
       <w:outlineLvl w:val="5"/>
     </w:pPr>
     <w:rPr>
-      <w:rFonts w:eastAsiaTheme="majorEastAsia" w:cstheme="majorBidi"/>
+      <w:rFonts w:cstheme="majorBidi" w:eastAsiaTheme="majorEastAsia"/>
       <w:i/>
       <w:iCs/>
-      <w:color w:val="595959" w:themeColor="text1" w:themeTint="A6"/>
-    </w:rPr>
-  </w:style>
-  <w:style w:type="paragraph" w:styleId="Heading7">
+      <w:color w:themeColor="text1" w:themeTint="A6" w:val="595959"/>
+    </w:rPr>
+  </w:style>
+  <w:style w:styleId="Heading7" w:type="paragraph">
     <w:name w:val="heading 7"/>
     <w:basedOn w:val="Normal"/>
     <w:next w:val="BodyText"/>
@@ -805,15 +1037,15 @@
     <w:pPr>
       <w:keepNext/>
       <w:keepLines/>
-      <w:spacing w:before="40" w:after="0"/>
+      <w:spacing w:after="0" w:before="40"/>
       <w:outlineLvl w:val="6"/>
     </w:pPr>
     <w:rPr>
-      <w:rFonts w:eastAsiaTheme="majorEastAsia" w:cstheme="majorBidi"/>
-      <w:color w:val="595959" w:themeColor="text1" w:themeTint="A6"/>
-    </w:rPr>
-  </w:style>
-  <w:style w:type="paragraph" w:styleId="Heading8">
+      <w:rFonts w:cstheme="majorBidi" w:eastAsiaTheme="majorEastAsia"/>
+      <w:color w:themeColor="text1" w:themeTint="A6" w:val="595959"/>
+    </w:rPr>
+  </w:style>
+  <w:style w:styleId="Heading8" w:type="paragraph">
     <w:name w:val="heading 8"/>
     <w:basedOn w:val="Normal"/>
     <w:next w:val="BodyText"/>
@@ -830,13 +1062,13 @@
       <w:outlineLvl w:val="7"/>
     </w:pPr>
     <w:rPr>
-      <w:rFonts w:eastAsiaTheme="majorEastAsia" w:cstheme="majorBidi"/>
+      <w:rFonts w:cstheme="majorBidi" w:eastAsiaTheme="majorEastAsia"/>
       <w:i/>
       <w:iCs/>
-      <w:color w:val="272727" w:themeColor="text1" w:themeTint="D8"/>
-    </w:rPr>
-  </w:style>
-  <w:style w:type="paragraph" w:styleId="Heading9">
+      <w:color w:themeColor="text1" w:themeTint="D8" w:val="272727"/>
+    </w:rPr>
+  </w:style>
+  <w:style w:styleId="Heading9" w:type="paragraph">
     <w:name w:val="heading 9"/>
     <w:basedOn w:val="Normal"/>
     <w:next w:val="BodyText"/>
@@ -853,24 +1085,24 @@
       <w:outlineLvl w:val="8"/>
     </w:pPr>
     <w:rPr>
-      <w:rFonts w:eastAsiaTheme="majorEastAsia" w:cstheme="majorBidi"/>
-      <w:color w:val="272727" w:themeColor="text1" w:themeTint="D8"/>
-    </w:rPr>
-  </w:style>
-  <w:style w:type="character" w:customStyle="1" w:styleId="Heading1Char">
+      <w:rFonts w:cstheme="majorBidi" w:eastAsiaTheme="majorEastAsia"/>
+      <w:color w:themeColor="text1" w:themeTint="D8" w:val="272727"/>
+    </w:rPr>
+  </w:style>
+  <w:style w:customStyle="1" w:styleId="Heading1Char" w:type="character">
     <w:name w:val="Heading 1 Char"/>
     <w:basedOn w:val="DefaultParagraphFont"/>
     <w:link w:val="Heading1"/>
     <w:uiPriority w:val="9"/>
     <w:rsid w:val="00A10FD9"/>
     <w:rPr>
-      <w:rFonts w:asciiTheme="majorHAnsi" w:eastAsiaTheme="majorEastAsia" w:hAnsiTheme="majorHAnsi" w:cstheme="majorBidi"/>
-      <w:color w:val="0F4761" w:themeColor="accent1" w:themeShade="BF"/>
+      <w:rFonts w:asciiTheme="majorHAnsi" w:cstheme="majorBidi" w:eastAsiaTheme="majorEastAsia" w:hAnsiTheme="majorHAnsi"/>
+      <w:color w:themeColor="accent1" w:themeShade="BF" w:val="0F4761"/>
       <w:sz w:val="40"/>
       <w:szCs w:val="40"/>
     </w:rPr>
   </w:style>
-  <w:style w:type="character" w:customStyle="1" w:styleId="Heading2Char">
+  <w:style w:customStyle="1" w:styleId="Heading2Char" w:type="character">
     <w:name w:val="Heading 2 Char"/>
     <w:basedOn w:val="DefaultParagraphFont"/>
     <w:link w:val="Heading2"/>
@@ -878,13 +1110,13 @@
     <w:semiHidden/>
     <w:rsid w:val="00A10FD9"/>
     <w:rPr>
-      <w:rFonts w:asciiTheme="majorHAnsi" w:eastAsiaTheme="majorEastAsia" w:hAnsiTheme="majorHAnsi" w:cstheme="majorBidi"/>
-      <w:color w:val="0F4761" w:themeColor="accent1" w:themeShade="BF"/>
+      <w:rFonts w:asciiTheme="majorHAnsi" w:cstheme="majorBidi" w:eastAsiaTheme="majorEastAsia" w:hAnsiTheme="majorHAnsi"/>
+      <w:color w:themeColor="accent1" w:themeShade="BF" w:val="0F4761"/>
       <w:sz w:val="32"/>
       <w:szCs w:val="32"/>
     </w:rPr>
   </w:style>
-  <w:style w:type="character" w:customStyle="1" w:styleId="Heading3Char">
+  <w:style w:customStyle="1" w:styleId="Heading3Char" w:type="character">
     <w:name w:val="Heading 3 Char"/>
     <w:basedOn w:val="DefaultParagraphFont"/>
     <w:link w:val="Heading3"/>
@@ -892,13 +1124,13 @@
     <w:semiHidden/>
     <w:rsid w:val="00A10FD9"/>
     <w:rPr>
-      <w:rFonts w:eastAsiaTheme="majorEastAsia" w:cstheme="majorBidi"/>
-      <w:color w:val="0F4761" w:themeColor="accent1" w:themeShade="BF"/>
+      <w:rFonts w:cstheme="majorBidi" w:eastAsiaTheme="majorEastAsia"/>
+      <w:color w:themeColor="accent1" w:themeShade="BF" w:val="0F4761"/>
       <w:sz w:val="28"/>
       <w:szCs w:val="28"/>
     </w:rPr>
   </w:style>
-  <w:style w:type="character" w:customStyle="1" w:styleId="Heading4Char">
+  <w:style w:customStyle="1" w:styleId="Heading4Char" w:type="character">
     <w:name w:val="Heading 4 Char"/>
     <w:basedOn w:val="DefaultParagraphFont"/>
     <w:link w:val="Heading4"/>
@@ -906,13 +1138,13 @@
     <w:semiHidden/>
     <w:rsid w:val="00A10FD9"/>
     <w:rPr>
-      <w:rFonts w:eastAsiaTheme="majorEastAsia" w:cstheme="majorBidi"/>
+      <w:rFonts w:cstheme="majorBidi" w:eastAsiaTheme="majorEastAsia"/>
       <w:i/>
       <w:iCs/>
-      <w:color w:val="0F4761" w:themeColor="accent1" w:themeShade="BF"/>
-    </w:rPr>
-  </w:style>
-  <w:style w:type="character" w:customStyle="1" w:styleId="Heading5Char">
+      <w:color w:themeColor="accent1" w:themeShade="BF" w:val="0F4761"/>
+    </w:rPr>
+  </w:style>
+  <w:style w:customStyle="1" w:styleId="Heading5Char" w:type="character">
     <w:name w:val="Heading 5 Char"/>
     <w:basedOn w:val="DefaultParagraphFont"/>
     <w:link w:val="Heading5"/>
@@ -920,11 +1152,11 @@
     <w:semiHidden/>
     <w:rsid w:val="00A10FD9"/>
     <w:rPr>
-      <w:rFonts w:eastAsiaTheme="majorEastAsia" w:cstheme="majorBidi"/>
-      <w:color w:val="0F4761" w:themeColor="accent1" w:themeShade="BF"/>
-    </w:rPr>
-  </w:style>
-  <w:style w:type="character" w:customStyle="1" w:styleId="Heading6Char">
+      <w:rFonts w:cstheme="majorBidi" w:eastAsiaTheme="majorEastAsia"/>
+      <w:color w:themeColor="accent1" w:themeShade="BF" w:val="0F4761"/>
+    </w:rPr>
+  </w:style>
+  <w:style w:customStyle="1" w:styleId="Heading6Char" w:type="character">
     <w:name w:val="Heading 6 Char"/>
     <w:basedOn w:val="DefaultParagraphFont"/>
     <w:link w:val="Heading6"/>
@@ -932,13 +1164,13 @@
     <w:semiHidden/>
     <w:rsid w:val="00A10FD9"/>
     <w:rPr>
-      <w:rFonts w:eastAsiaTheme="majorEastAsia" w:cstheme="majorBidi"/>
+      <w:rFonts w:cstheme="majorBidi" w:eastAsiaTheme="majorEastAsia"/>
       <w:i/>
       <w:iCs/>
-      <w:color w:val="595959" w:themeColor="text1" w:themeTint="A6"/>
-    </w:rPr>
-  </w:style>
-  <w:style w:type="character" w:customStyle="1" w:styleId="Heading7Char">
+      <w:color w:themeColor="text1" w:themeTint="A6" w:val="595959"/>
+    </w:rPr>
+  </w:style>
+  <w:style w:customStyle="1" w:styleId="Heading7Char" w:type="character">
     <w:name w:val="Heading 7 Char"/>
     <w:basedOn w:val="DefaultParagraphFont"/>
     <w:link w:val="Heading7"/>
@@ -946,11 +1178,11 @@
     <w:semiHidden/>
     <w:rsid w:val="00A10FD9"/>
     <w:rPr>
-      <w:rFonts w:eastAsiaTheme="majorEastAsia" w:cstheme="majorBidi"/>
-      <w:color w:val="595959" w:themeColor="text1" w:themeTint="A6"/>
-    </w:rPr>
-  </w:style>
-  <w:style w:type="character" w:customStyle="1" w:styleId="Heading8Char">
+      <w:rFonts w:cstheme="majorBidi" w:eastAsiaTheme="majorEastAsia"/>
+      <w:color w:themeColor="text1" w:themeTint="A6" w:val="595959"/>
+    </w:rPr>
+  </w:style>
+  <w:style w:customStyle="1" w:styleId="Heading8Char" w:type="character">
     <w:name w:val="Heading 8 Char"/>
     <w:basedOn w:val="DefaultParagraphFont"/>
     <w:link w:val="Heading8"/>
@@ -958,13 +1190,13 @@
     <w:semiHidden/>
     <w:rsid w:val="00A10FD9"/>
     <w:rPr>
-      <w:rFonts w:eastAsiaTheme="majorEastAsia" w:cstheme="majorBidi"/>
+      <w:rFonts w:cstheme="majorBidi" w:eastAsiaTheme="majorEastAsia"/>
       <w:i/>
       <w:iCs/>
-      <w:color w:val="272727" w:themeColor="text1" w:themeTint="D8"/>
-    </w:rPr>
-  </w:style>
-  <w:style w:type="character" w:customStyle="1" w:styleId="Heading9Char">
+      <w:color w:themeColor="text1" w:themeTint="D8" w:val="272727"/>
+    </w:rPr>
+  </w:style>
+  <w:style w:customStyle="1" w:styleId="Heading9Char" w:type="character">
     <w:name w:val="Heading 9 Char"/>
     <w:basedOn w:val="DefaultParagraphFont"/>
     <w:link w:val="Heading9"/>
@@ -972,11 +1204,11 @@
     <w:semiHidden/>
     <w:rsid w:val="00A10FD9"/>
     <w:rPr>
-      <w:rFonts w:eastAsiaTheme="majorEastAsia" w:cstheme="majorBidi"/>
-      <w:color w:val="272727" w:themeColor="text1" w:themeTint="D8"/>
-    </w:rPr>
-  </w:style>
-  <w:style w:type="paragraph" w:styleId="BlockText">
+      <w:rFonts w:cstheme="majorBidi" w:eastAsiaTheme="majorEastAsia"/>
+      <w:color w:themeColor="text1" w:themeTint="D8" w:val="272727"/>
+    </w:rPr>
+  </w:style>
+  <w:style w:styleId="BlockText" w:type="paragraph">
     <w:name w:val="Block Text"/>
     <w:basedOn w:val="BodyText"/>
     <w:next w:val="BodyText"/>
@@ -984,11 +1216,11 @@
     <w:unhideWhenUsed/>
     <w:qFormat/>
     <w:pPr>
-      <w:spacing w:before="100" w:after="100"/>
+      <w:spacing w:after="100" w:before="100"/>
       <w:ind w:firstLine="0" w:left="480" w:right="480"/>
     </w:pPr>
   </w:style>
-  <w:style w:type="paragraph" w:styleId="FootnoteText">
+  <w:style w:styleId="FootnoteText" w:type="paragraph">
     <w:name w:val="Footnote Text"/>
     <w:basedOn w:val="Normal"/>
     <w:next w:val="FootnoteText"/>
@@ -996,7 +1228,7 @@
     <w:unhideWhenUsed/>
     <w:qFormat/>
   </w:style>
-  <w:style w:type="paragraph" w:styleId="FootnoteBlockText">
+  <w:style w:styleId="FootnoteBlockText" w:type="paragraph">
     <w:name w:val="Footnote Block Text"/>
     <w:basedOn w:val="FootnoteText"/>
     <w:next w:val="FootnoteText"/>
@@ -1004,34 +1236,34 @@
     <w:unhideWhenUsed/>
     <w:qFormat/>
     <w:pPr>
-      <w:spacing w:before="100" w:after="100"/>
+      <w:spacing w:after="100" w:before="100"/>
       <w:ind w:firstLine="0" w:left="480" w:right="480"/>
     </w:pPr>
   </w:style>
-  <w:style w:type="character" w:default="1" w:styleId="DefaultParagraphFont">
+  <w:style w:default="1" w:styleId="DefaultParagraphFont" w:type="character">
     <w:name w:val="Default Paragraph Font"/>
     <w:semiHidden/>
     <w:unhideWhenUsed/>
   </w:style>
-  <w:style w:type="table" w:default="1" w:styleId="Table">
+  <w:style w:default="1" w:styleId="Table" w:type="table">
     <w:name w:val="Table"/>
     <w:basedOn w:val="TableNormal"/>
     <w:semiHidden/>
     <w:unhideWhenUsed/>
     <w:qFormat/>
     <w:tblPr>
-      <w:tblInd w:w="0" w:type="dxa"/>
+      <w:tblInd w:type="dxa" w:w="0"/>
       <w:tblCellMar>
-        <w:top w:w="0" w:type="dxa"/>
-        <w:left w:w="108" w:type="dxa"/>
-        <w:bottom w:w="0" w:type="dxa"/>
-        <w:right w:w="108" w:type="dxa"/>
+        <w:top w:type="dxa" w:w="0"/>
+        <w:left w:type="dxa" w:w="108"/>
+        <w:bottom w:type="dxa" w:w="0"/>
+        <w:right w:type="dxa" w:w="108"/>
       </w:tblCellMar>
     </w:tblPr>
     <w:tblStylePr w:type="firstRow">
       <w:tblPr>
         <w:jc w:val="left"/>
-        <w:tblInd w:w="0" w:type="dxa"/>
+        <w:tblInd w:type="dxa" w:w="0"/>
       </w:tblPr>
       <w:trPr>
         <w:jc w:val="left"/>
@@ -1044,7 +1276,7 @@
       </w:tcPr>
     </w:tblStylePr>
   </w:style>
-  <w:style w:type="paragraph" w:customStyle="1" w:styleId="DefinitionTerm">
+  <w:style w:customStyle="1" w:styleId="DefinitionTerm" w:type="paragraph">
     <w:name w:val="Definition Term"/>
     <w:basedOn w:val="Normal"/>
     <w:next w:val="Definition"/>
@@ -1057,49 +1289,49 @@
       <w:b/>
     </w:rPr>
   </w:style>
-  <w:style w:type="paragraph" w:customStyle="1" w:styleId="Definition">
+  <w:style w:customStyle="1" w:styleId="Definition" w:type="paragraph">
     <w:name w:val="Definition"/>
     <w:basedOn w:val="Normal"/>
   </w:style>
-  <w:style w:type="paragraph" w:styleId="Caption">
+  <w:style w:styleId="Caption" w:type="paragraph">
     <w:name w:val="Caption"/>
     <w:basedOn w:val="Normal"/>
     <w:link w:val="BodyTextChar"/>
     <w:pPr>
-      <w:spacing w:before="0" w:after="120"/>
+      <w:spacing w:after="120" w:before="0"/>
     </w:pPr>
     <w:rPr>
       <w:i/>
     </w:rPr>
   </w:style>
-  <w:style w:type="paragraph" w:customStyle="1" w:styleId="TableCaption">
+  <w:style w:customStyle="1" w:styleId="TableCaption" w:type="paragraph">
     <w:name w:val="Table Caption"/>
     <w:basedOn w:val="Caption"/>
     <w:pPr>
       <w:keepNext/>
     </w:pPr>
   </w:style>
-  <w:style w:type="paragraph" w:customStyle="1" w:styleId="ImageCaption">
+  <w:style w:customStyle="1" w:styleId="ImageCaption" w:type="paragraph">
     <w:name w:val="Image Caption"/>
     <w:basedOn w:val="Caption"/>
   </w:style>
-  <w:style w:type="paragraph" w:customStyle="1" w:styleId="Figure">
+  <w:style w:customStyle="1" w:styleId="Figure" w:type="paragraph">
     <w:name w:val="Figure"/>
     <w:basedOn w:val="Normal"/>
   </w:style>
-  <w:style w:type="paragraph" w:customStyle="1" w:styleId="CaptionedFigure">
+  <w:style w:customStyle="1" w:styleId="CaptionedFigure" w:type="paragraph">
     <w:name w:val="Captioned Figure"/>
     <w:basedOn w:val="Figure"/>
     <w:pPr>
       <w:keepNext/>
     </w:pPr>
   </w:style>
-  <w:style w:type="character" w:customStyle="1" w:styleId="BodyTextChar">
+  <w:style w:customStyle="1" w:styleId="BodyTextChar" w:type="character">
     <w:name w:val="Body Text Char"/>
     <w:basedOn w:val="DefaultParagraphFont"/>
     <w:link w:val="BodyText"/>
   </w:style>
-  <w:style w:type="character" w:customStyle="1" w:styleId="VerbatimChar">
+  <w:style w:customStyle="1" w:styleId="VerbatimChar" w:type="character">
     <w:name w:val="Verbatim Char"/>
     <w:basedOn w:val="BodyTextChar"/>
     <w:rPr>
@@ -1107,25 +1339,25 @@
       <w:sz w:val="22"/>
     </w:rPr>
   </w:style>
-  <w:style w:type="character" w:customStyle="1" w:styleId="SectionNumber">
+  <w:style w:customStyle="1" w:styleId="SectionNumber" w:type="character">
     <w:name w:val="Section Number"/>
     <w:basedOn w:val="BodyTextChar"/>
   </w:style>
-  <w:style w:type="character" w:styleId="FootnoteReference">
+  <w:style w:styleId="FootnoteReference" w:type="character">
     <w:name w:val="Footnote Reference"/>
     <w:basedOn w:val="BodyTextChar"/>
     <w:rPr>
       <w:vertAlign w:val="superscript"/>
     </w:rPr>
   </w:style>
-  <w:style w:type="character" w:styleId="Hyperlink">
+  <w:style w:styleId="Hyperlink" w:type="character">
     <w:name w:val="Hyperlink"/>
     <w:basedOn w:val="BodyTextChar"/>
     <w:rPr>
-      <w:color w:val="4F81BD" w:themeColor="accent1"/>
-    </w:rPr>
-  </w:style>
-  <w:style w:type="paragraph" w:styleId="TOCHeading">
+      <w:color w:themeColor="accent1" w:val="4F81BD"/>
+    </w:rPr>
+  </w:style>
+  <w:style w:styleId="TOCHeading" w:type="paragraph">
     <w:name w:val="TOC Heading"/>
     <w:basedOn w:val="Heading1"/>
     <w:next w:val="BodyText"/>
@@ -1137,11 +1369,245 @@
       <w:outlineLvl w:val="9"/>
     </w:pPr>
     <w:rPr>
-      <w:rFonts w:asciiTheme="majorHAnsi" w:eastAsiaTheme="majorEastAsia" w:hAnsiTheme="majorHAnsi" w:cstheme="majorBidi"/>
+      <w:rFonts w:asciiTheme="majorHAnsi" w:cstheme="majorBidi" w:eastAsiaTheme="majorEastAsia" w:hAnsiTheme="majorHAnsi"/>
       <w:b w:val="0"/>
       <w:bCs w:val="0"/>
-      <w:color w:val="365F91" w:themeColor="accent1" w:themeShade="BF"/>
-    </w:rPr>
+      <w:color w:themeColor="accent1" w:themeShade="BF" w:val="365F91"/>
+    </w:rPr>
+  </w:style>
+  <w:style w:customStyle="1" w:styleId="SourceCode" w:type="paragraph">
+    <w:name w:val="Source Code"/>
+    <w:basedOn w:val="Normal"/>
+    <w:link w:val="VerbatimChar"/>
+    <w:pPr>
+      <w:wordWrap w:val="off"/>
+    </w:pPr>
+  </w:style>
+  <w:style w:customStyle="1" w:styleId="KeywordTok" w:type="character">
+    <w:name w:val="KeywordTok"/>
+    <w:basedOn w:val="VerbatimChar"/>
+    <w:rPr>
+      <w:b/>
+      <w:color w:val="007020"/>
+    </w:rPr>
+  </w:style>
+  <w:style w:customStyle="1" w:styleId="DataTypeTok" w:type="character">
+    <w:name w:val="DataTypeTok"/>
+    <w:basedOn w:val="VerbatimChar"/>
+    <w:rPr>
+      <w:color w:val="902000"/>
+    </w:rPr>
+  </w:style>
+  <w:style w:customStyle="1" w:styleId="DecValTok" w:type="character">
+    <w:name w:val="DecValTok"/>
+    <w:basedOn w:val="VerbatimChar"/>
+    <w:rPr>
+      <w:color w:val="40a070"/>
+    </w:rPr>
+  </w:style>
+  <w:style w:customStyle="1" w:styleId="BaseNTok" w:type="character">
+    <w:name w:val="BaseNTok"/>
+    <w:basedOn w:val="VerbatimChar"/>
+    <w:rPr>
+      <w:color w:val="40a070"/>
+    </w:rPr>
+  </w:style>
+  <w:style w:customStyle="1" w:styleId="FloatTok" w:type="character">
+    <w:name w:val="FloatTok"/>
+    <w:basedOn w:val="VerbatimChar"/>
+    <w:rPr>
+      <w:color w:val="40a070"/>
+    </w:rPr>
+  </w:style>
+  <w:style w:customStyle="1" w:styleId="ConstantTok" w:type="character">
+    <w:name w:val="ConstantTok"/>
+    <w:basedOn w:val="VerbatimChar"/>
+    <w:rPr>
+      <w:color w:val="880000"/>
+    </w:rPr>
+  </w:style>
+  <w:style w:customStyle="1" w:styleId="CharTok" w:type="character">
+    <w:name w:val="CharTok"/>
+    <w:basedOn w:val="VerbatimChar"/>
+    <w:rPr>
+      <w:color w:val="4070a0"/>
+    </w:rPr>
+  </w:style>
+  <w:style w:customStyle="1" w:styleId="SpecialCharTok" w:type="character">
+    <w:name w:val="SpecialCharTok"/>
+    <w:basedOn w:val="VerbatimChar"/>
+    <w:rPr>
+      <w:color w:val="4070a0"/>
+    </w:rPr>
+  </w:style>
+  <w:style w:customStyle="1" w:styleId="StringTok" w:type="character">
+    <w:name w:val="StringTok"/>
+    <w:basedOn w:val="VerbatimChar"/>
+    <w:rPr>
+      <w:color w:val="4070a0"/>
+    </w:rPr>
+  </w:style>
+  <w:style w:customStyle="1" w:styleId="VerbatimStringTok" w:type="character">
+    <w:name w:val="VerbatimStringTok"/>
+    <w:basedOn w:val="VerbatimChar"/>
+    <w:rPr>
+      <w:color w:val="4070a0"/>
+    </w:rPr>
+  </w:style>
+  <w:style w:customStyle="1" w:styleId="SpecialStringTok" w:type="character">
+    <w:name w:val="SpecialStringTok"/>
+    <w:basedOn w:val="VerbatimChar"/>
+    <w:rPr>
+      <w:color w:val="bb6688"/>
+    </w:rPr>
+  </w:style>
+  <w:style w:customStyle="1" w:styleId="ImportTok" w:type="character">
+    <w:name w:val="ImportTok"/>
+    <w:basedOn w:val="VerbatimChar"/>
+    <w:rPr>
+      <w:b/>
+      <w:color w:val="008000"/>
+    </w:rPr>
+  </w:style>
+  <w:style w:customStyle="1" w:styleId="CommentTok" w:type="character">
+    <w:name w:val="CommentTok"/>
+    <w:basedOn w:val="VerbatimChar"/>
+    <w:rPr>
+      <w:i/>
+      <w:color w:val="60a0b0"/>
+    </w:rPr>
+  </w:style>
+  <w:style w:customStyle="1" w:styleId="DocumentationTok" w:type="character">
+    <w:name w:val="DocumentationTok"/>
+    <w:basedOn w:val="VerbatimChar"/>
+    <w:rPr>
+      <w:i/>
+      <w:color w:val="ba2121"/>
+    </w:rPr>
+  </w:style>
+  <w:style w:customStyle="1" w:styleId="AnnotationTok" w:type="character">
+    <w:name w:val="AnnotationTok"/>
+    <w:basedOn w:val="VerbatimChar"/>
+    <w:rPr>
+      <w:b/>
+      <w:i/>
+      <w:color w:val="60a0b0"/>
+    </w:rPr>
+  </w:style>
+  <w:style w:customStyle="1" w:styleId="CommentVarTok" w:type="character">
+    <w:name w:val="CommentVarTok"/>
+    <w:basedOn w:val="VerbatimChar"/>
+    <w:rPr>
+      <w:b/>
+      <w:i/>
+      <w:color w:val="60a0b0"/>
+    </w:rPr>
+  </w:style>
+  <w:style w:customStyle="1" w:styleId="OtherTok" w:type="character">
+    <w:name w:val="OtherTok"/>
+    <w:basedOn w:val="VerbatimChar"/>
+    <w:rPr>
+      <w:color w:val="007020"/>
+    </w:rPr>
+  </w:style>
+  <w:style w:customStyle="1" w:styleId="FunctionTok" w:type="character">
+    <w:name w:val="FunctionTok"/>
+    <w:basedOn w:val="VerbatimChar"/>
+    <w:rPr>
+      <w:color w:val="06287e"/>
+    </w:rPr>
+  </w:style>
+  <w:style w:customStyle="1" w:styleId="VariableTok" w:type="character">
+    <w:name w:val="VariableTok"/>
+    <w:basedOn w:val="VerbatimChar"/>
+    <w:rPr>
+      <w:color w:val="19177c"/>
+    </w:rPr>
+  </w:style>
+  <w:style w:customStyle="1" w:styleId="ControlFlowTok" w:type="character">
+    <w:name w:val="ControlFlowTok"/>
+    <w:basedOn w:val="VerbatimChar"/>
+    <w:rPr>
+      <w:b/>
+      <w:color w:val="007020"/>
+    </w:rPr>
+  </w:style>
+  <w:style w:customStyle="1" w:styleId="OperatorTok" w:type="character">
+    <w:name w:val="OperatorTok"/>
+    <w:basedOn w:val="VerbatimChar"/>
+    <w:rPr>
+      <w:color w:val="666666"/>
+    </w:rPr>
+  </w:style>
+  <w:style w:customStyle="1" w:styleId="BuiltInTok" w:type="character">
+    <w:name w:val="BuiltInTok"/>
+    <w:basedOn w:val="VerbatimChar"/>
+    <w:rPr>
+      <w:color w:val="008000"/>
+    </w:rPr>
+  </w:style>
+  <w:style w:customStyle="1" w:styleId="ExtensionTok" w:type="character">
+    <w:name w:val="ExtensionTok"/>
+    <w:basedOn w:val="VerbatimChar"/>
+    <w:rPr/>
+  </w:style>
+  <w:style w:customStyle="1" w:styleId="PreprocessorTok" w:type="character">
+    <w:name w:val="PreprocessorTok"/>
+    <w:basedOn w:val="VerbatimChar"/>
+    <w:rPr>
+      <w:color w:val="bc7a00"/>
+    </w:rPr>
+  </w:style>
+  <w:style w:customStyle="1" w:styleId="AttributeTok" w:type="character">
+    <w:name w:val="AttributeTok"/>
+    <w:basedOn w:val="VerbatimChar"/>
+    <w:rPr>
+      <w:color w:val="7d9029"/>
+    </w:rPr>
+  </w:style>
+  <w:style w:customStyle="1" w:styleId="RegionMarkerTok" w:type="character">
+    <w:name w:val="RegionMarkerTok"/>
+    <w:basedOn w:val="VerbatimChar"/>
+    <w:rPr/>
+  </w:style>
+  <w:style w:customStyle="1" w:styleId="InformationTok" w:type="character">
+    <w:name w:val="InformationTok"/>
+    <w:basedOn w:val="VerbatimChar"/>
+    <w:rPr>
+      <w:b/>
+      <w:i/>
+      <w:color w:val="60a0b0"/>
+    </w:rPr>
+  </w:style>
+  <w:style w:customStyle="1" w:styleId="WarningTok" w:type="character">
+    <w:name w:val="WarningTok"/>
+    <w:basedOn w:val="VerbatimChar"/>
+    <w:rPr>
+      <w:b/>
+      <w:i/>
+      <w:color w:val="60a0b0"/>
+    </w:rPr>
+  </w:style>
+  <w:style w:customStyle="1" w:styleId="AlertTok" w:type="character">
+    <w:name w:val="AlertTok"/>
+    <w:basedOn w:val="VerbatimChar"/>
+    <w:rPr>
+      <w:b/>
+      <w:color w:val="ff0000"/>
+    </w:rPr>
+  </w:style>
+  <w:style w:customStyle="1" w:styleId="ErrorTok" w:type="character">
+    <w:name w:val="ErrorTok"/>
+    <w:basedOn w:val="VerbatimChar"/>
+    <w:rPr>
+      <w:b/>
+      <w:color w:val="ff0000"/>
+    </w:rPr>
+  </w:style>
+  <w:style w:customStyle="1" w:styleId="NormalTok" w:type="character">
+    <w:name w:val="NormalTok"/>
+    <w:basedOn w:val="VerbatimChar"/>
+    <w:rPr/>
   </w:style>
 </w:styles>
 </file>

</xml_diff>